<commit_message>
Doc to md conversion working
</commit_message>
<xml_diff>
--- a/handson_ml/Notes.docx
+++ b/handson_ml/Notes.docx
@@ -2,21 +2,6 @@
 <file path=word/document.xml><?xml version="1.0" encoding="utf-8"?>
 <w:document xmlns:wpc="http://schemas.microsoft.com/office/word/2010/wordprocessingCanvas" xmlns:cx="http://schemas.microsoft.com/office/drawing/2014/chartex" xmlns:cx1="http://schemas.microsoft.com/office/drawing/2015/9/8/chartex" xmlns:cx2="http://schemas.microsoft.com/office/drawing/2015/10/21/chartex" xmlns:cx3="http://schemas.microsoft.com/office/drawing/2016/5/9/chartex" xmlns:cx4="http://schemas.microsoft.com/office/drawing/2016/5/10/chartex" xmlns:cx5="http://schemas.microsoft.com/office/drawing/2016/5/11/chartex" xmlns:cx6="http://schemas.microsoft.com/office/drawing/2016/5/12/chartex" xmlns:cx7="http://schemas.microsoft.com/office/drawing/2016/5/13/chartex" xmlns:cx8="http://schemas.microsoft.com/office/drawing/2016/5/14/chartex" xmlns:mc="http://schemas.openxmlformats.org/markup-compatibility/2006" xmlns:aink="http://schemas.microsoft.com/office/drawing/2016/ink" xmlns:am3d="http://schemas.microsoft.com/office/drawing/2017/model3d" xmlns:o="urn:schemas-microsoft-com:office:office" xmlns:r="http://schemas.openxmlformats.org/officeDocument/2006/relationships" xmlns:m="http://schemas.openxmlformats.org/officeDocument/2006/math" xmlns:v="urn:schemas-microsoft-com:vml" xmlns:wp14="http://schemas.microsoft.com/office/word/2010/wordprocessingDrawing" xmlns:wp="http://schemas.openxmlformats.org/drawingml/2006/wordprocessingDrawing" xmlns:w10="urn:schemas-microsoft-com:office:word" xmlns:w="http://schemas.openxmlformats.org/wordprocessingml/2006/main" xmlns:w14="http://schemas.microsoft.com/office/word/2010/wordml" xmlns:w15="http://schemas.microsoft.com/office/word/2012/wordml" xmlns:w16cex="http://schemas.microsoft.com/office/word/2018/wordml/cex" xmlns:w16cid="http://schemas.microsoft.com/office/word/2016/wordml/cid" xmlns:w16="http://schemas.microsoft.com/office/word/2018/wordml" xmlns:w16se="http://schemas.microsoft.com/office/word/2015/wordml/symex" xmlns:wpg="http://schemas.microsoft.com/office/word/2010/wordprocessingGroup" xmlns:wpi="http://schemas.microsoft.com/office/word/2010/wordprocessingInk" xmlns:wne="http://schemas.microsoft.com/office/word/2006/wordml" xmlns:wps="http://schemas.microsoft.com/office/word/2010/wordprocessingShape" mc:Ignorable="w14 w15 w16se w16cid w16 w16cex wp14">
   <w:body>
-    <w:p>
-      <w:pPr>
-        <w:rPr>
-          <w:sz w:val="36"/>
-          <w:szCs w:val="36"/>
-        </w:rPr>
-      </w:pPr>
-      <w:r>
-        <w:rPr>
-          <w:sz w:val="36"/>
-          <w:szCs w:val="36"/>
-        </w:rPr>
-        <w:t>Machine Learning Topics</w:t>
-      </w:r>
-    </w:p>
     <w:p>
       <w:pPr>
         <w:pStyle w:val="Heading1"/>
@@ -388,7 +373,6 @@
           <w:b/>
           <w:bCs/>
         </w:rPr>
-        <w:lastRenderedPageBreak/>
         <w:t>Model-based learning</w:t>
       </w:r>
       <w:r>
@@ -437,6 +421,7 @@
         </w:numPr>
       </w:pPr>
       <w:r>
+        <w:lastRenderedPageBreak/>
         <w:t>To determine how you can know</w:t>
       </w:r>
       <w:r>

</xml_diff>

<commit_message>
Finishing chpt 2 notes
</commit_message>
<xml_diff>
--- a/handson_ml/Notes.docx
+++ b/handson_ml/Notes.docx
@@ -1360,8 +1360,25 @@
           <w:numId w:val="9"/>
         </w:numPr>
       </w:pPr>
-      <w:r>
-        <w:t>.cut()</w:t>
+      <w:proofErr w:type="gramStart"/>
+      <w:r>
+        <w:t>.cut</w:t>
+      </w:r>
+      <w:proofErr w:type="gramEnd"/>
+      <w:r>
+        <w:t>()</w:t>
+      </w:r>
+    </w:p>
+    <w:p>
+      <w:pPr>
+        <w:pStyle w:val="ListParagraph"/>
+        <w:numPr>
+          <w:ilvl w:val="2"/>
+          <w:numId w:val="9"/>
+        </w:numPr>
+      </w:pPr>
+      <w:r>
+        <w:t>Bin numerical attribute into categories</w:t>
       </w:r>
     </w:p>
     <w:p>
@@ -1385,6 +1402,151 @@
       <w:r>
         <w:t>Discover and visualize the data to gain insights</w:t>
       </w:r>
+      <w:r>
+        <w:t xml:space="preserve"> [56]</w:t>
+      </w:r>
+    </w:p>
+    <w:p>
+      <w:pPr>
+        <w:pStyle w:val="ListParagraph"/>
+        <w:numPr>
+          <w:ilvl w:val="0"/>
+          <w:numId w:val="10"/>
+        </w:numPr>
+      </w:pPr>
+      <w:r>
+        <w:t>Looking for correlations</w:t>
+      </w:r>
+    </w:p>
+    <w:p>
+      <w:pPr>
+        <w:pStyle w:val="ListParagraph"/>
+        <w:numPr>
+          <w:ilvl w:val="1"/>
+          <w:numId w:val="10"/>
+        </w:numPr>
+      </w:pPr>
+      <w:proofErr w:type="gramStart"/>
+      <w:r>
+        <w:t>.</w:t>
+      </w:r>
+      <w:proofErr w:type="spellStart"/>
+      <w:r>
+        <w:t>corr</w:t>
+      </w:r>
+      <w:proofErr w:type="spellEnd"/>
+      <w:proofErr w:type="gramEnd"/>
+      <w:r>
+        <w:t>()</w:t>
+      </w:r>
+    </w:p>
+    <w:p>
+      <w:pPr>
+        <w:pStyle w:val="ListParagraph"/>
+        <w:numPr>
+          <w:ilvl w:val="2"/>
+          <w:numId w:val="10"/>
+        </w:numPr>
+      </w:pPr>
+      <w:r>
+        <w:t xml:space="preserve">Computes </w:t>
+      </w:r>
+      <w:r>
+        <w:rPr>
+          <w:i/>
+          <w:iCs/>
+        </w:rPr>
+        <w:t>standard correlation coefficient</w:t>
+      </w:r>
+      <w:r>
+        <w:t xml:space="preserve"> (</w:t>
+      </w:r>
+      <w:r>
+        <w:rPr>
+          <w:i/>
+          <w:iCs/>
+        </w:rPr>
+        <w:t>Pearson’s r</w:t>
+      </w:r>
+      <w:r>
+        <w:t>)</w:t>
+      </w:r>
+    </w:p>
+    <w:p>
+      <w:pPr>
+        <w:pStyle w:val="ListParagraph"/>
+        <w:numPr>
+          <w:ilvl w:val="2"/>
+          <w:numId w:val="10"/>
+        </w:numPr>
+      </w:pPr>
+      <w:r>
+        <w:t>Only measures linear correlations.</w:t>
+      </w:r>
+    </w:p>
+    <w:p>
+      <w:pPr>
+        <w:pStyle w:val="ListParagraph"/>
+        <w:numPr>
+          <w:ilvl w:val="1"/>
+          <w:numId w:val="10"/>
+        </w:numPr>
+      </w:pPr>
+      <w:proofErr w:type="gramStart"/>
+      <w:r>
+        <w:t>.</w:t>
+      </w:r>
+      <w:proofErr w:type="spellStart"/>
+      <w:r>
+        <w:t>scatter</w:t>
+      </w:r>
+      <w:proofErr w:type="gramEnd"/>
+      <w:r>
+        <w:t>_matrix</w:t>
+      </w:r>
+      <w:proofErr w:type="spellEnd"/>
+      <w:r>
+        <w:t>()</w:t>
+      </w:r>
+    </w:p>
+    <w:p>
+      <w:pPr>
+        <w:pStyle w:val="ListParagraph"/>
+        <w:numPr>
+          <w:ilvl w:val="2"/>
+          <w:numId w:val="10"/>
+        </w:numPr>
+      </w:pPr>
+      <w:r>
+        <w:t>Plots every numerical attribute against every other numerical attribute.</w:t>
+      </w:r>
+    </w:p>
+    <w:p>
+      <w:pPr>
+        <w:pStyle w:val="ListParagraph"/>
+        <w:numPr>
+          <w:ilvl w:val="0"/>
+          <w:numId w:val="10"/>
+        </w:numPr>
+      </w:pPr>
+      <w:r>
+        <w:t>Experimenting with Attribute Combinations</w:t>
+      </w:r>
+    </w:p>
+    <w:p>
+      <w:pPr>
+        <w:pStyle w:val="ListParagraph"/>
+        <w:numPr>
+          <w:ilvl w:val="1"/>
+          <w:numId w:val="10"/>
+        </w:numPr>
+      </w:pPr>
+      <w:r>
+        <w:t>Computing logs</w:t>
+      </w:r>
+      <w:r>
+        <w:t>, exponents, combining attributes to make new ones</w:t>
+      </w:r>
     </w:p>
     <w:p>
       <w:pPr>
@@ -1393,13 +1555,649 @@
       <w:r>
         <w:t>Prepare the data for Machine Learning algorithms</w:t>
       </w:r>
+      <w:r>
+        <w:t xml:space="preserve"> [62]</w:t>
+      </w:r>
+    </w:p>
+    <w:p>
+      <w:pPr>
+        <w:pStyle w:val="ListParagraph"/>
+        <w:numPr>
+          <w:ilvl w:val="0"/>
+          <w:numId w:val="11"/>
+        </w:numPr>
+      </w:pPr>
+      <w:r>
+        <w:t>Data Cleaning</w:t>
+      </w:r>
+    </w:p>
+    <w:p>
+      <w:pPr>
+        <w:pStyle w:val="ListParagraph"/>
+        <w:numPr>
+          <w:ilvl w:val="1"/>
+          <w:numId w:val="11"/>
+        </w:numPr>
+      </w:pPr>
+      <w:r>
+        <w:t>Handle missing values</w:t>
+      </w:r>
+    </w:p>
+    <w:p>
+      <w:pPr>
+        <w:pStyle w:val="ListParagraph"/>
+        <w:numPr>
+          <w:ilvl w:val="2"/>
+          <w:numId w:val="11"/>
+        </w:numPr>
+      </w:pPr>
+      <w:proofErr w:type="spellStart"/>
+      <w:r>
+        <w:t>SimpleImputer</w:t>
+      </w:r>
+      <w:proofErr w:type="spellEnd"/>
+    </w:p>
+    <w:p>
+      <w:pPr>
+        <w:pStyle w:val="ListParagraph"/>
+        <w:numPr>
+          <w:ilvl w:val="0"/>
+          <w:numId w:val="11"/>
+        </w:numPr>
+      </w:pPr>
+      <w:r>
+        <w:t>Handling Text and Categorical Attributes</w:t>
+      </w:r>
+    </w:p>
+    <w:p>
+      <w:pPr>
+        <w:pStyle w:val="ListParagraph"/>
+        <w:numPr>
+          <w:ilvl w:val="1"/>
+          <w:numId w:val="11"/>
+        </w:numPr>
+      </w:pPr>
+      <w:proofErr w:type="spellStart"/>
+      <w:proofErr w:type="gramStart"/>
+      <w:r>
+        <w:t>OneHotEncoder</w:t>
+      </w:r>
+      <w:proofErr w:type="spellEnd"/>
+      <w:r>
+        <w:t>(</w:t>
+      </w:r>
+      <w:proofErr w:type="gramEnd"/>
+      <w:r>
+        <w:t>)</w:t>
+      </w:r>
+    </w:p>
+    <w:p>
+      <w:pPr>
+        <w:pStyle w:val="ListParagraph"/>
+        <w:numPr>
+          <w:ilvl w:val="0"/>
+          <w:numId w:val="11"/>
+        </w:numPr>
+      </w:pPr>
+      <w:r>
+        <w:t>Feature Scaling</w:t>
+      </w:r>
+    </w:p>
+    <w:p>
+      <w:pPr>
+        <w:pStyle w:val="ListParagraph"/>
+        <w:numPr>
+          <w:ilvl w:val="1"/>
+          <w:numId w:val="11"/>
+        </w:numPr>
+      </w:pPr>
+      <w:r>
+        <w:t>Min-max scaling (normalization)</w:t>
+      </w:r>
+    </w:p>
+    <w:p>
+      <w:pPr>
+        <w:pStyle w:val="ListParagraph"/>
+        <w:numPr>
+          <w:ilvl w:val="2"/>
+          <w:numId w:val="11"/>
+        </w:numPr>
+      </w:pPr>
+      <w:r>
+        <w:t>Values are shifted and rescaled so that they end up ranging from 0 to 1.</w:t>
+      </w:r>
+    </w:p>
+    <w:p>
+      <w:pPr>
+        <w:pStyle w:val="ListParagraph"/>
+        <w:numPr>
+          <w:ilvl w:val="2"/>
+          <w:numId w:val="11"/>
+        </w:numPr>
+        <w:rPr>
+          <w:i/>
+          <w:iCs/>
+        </w:rPr>
+      </w:pPr>
+      <w:proofErr w:type="spellStart"/>
+      <w:r>
+        <w:rPr>
+          <w:i/>
+          <w:iCs/>
+        </w:rPr>
+        <w:t>MinMaxScaler</w:t>
+      </w:r>
+      <w:proofErr w:type="spellEnd"/>
+    </w:p>
+    <w:p>
+      <w:pPr>
+        <w:pStyle w:val="ListParagraph"/>
+        <w:numPr>
+          <w:ilvl w:val="1"/>
+          <w:numId w:val="11"/>
+        </w:numPr>
+      </w:pPr>
+      <w:r>
+        <w:t>Standardization</w:t>
+      </w:r>
+    </w:p>
+    <w:p>
+      <w:pPr>
+        <w:pStyle w:val="ListParagraph"/>
+        <w:numPr>
+          <w:ilvl w:val="2"/>
+          <w:numId w:val="11"/>
+        </w:numPr>
+      </w:pPr>
+      <w:r>
+        <w:lastRenderedPageBreak/>
+        <w:t>Subtract the mean, and then divide by the standard deviation</w:t>
+      </w:r>
+    </w:p>
+    <w:p>
+      <w:pPr>
+        <w:pStyle w:val="ListParagraph"/>
+        <w:numPr>
+          <w:ilvl w:val="2"/>
+          <w:numId w:val="11"/>
+        </w:numPr>
+        <w:rPr>
+          <w:i/>
+          <w:iCs/>
+        </w:rPr>
+      </w:pPr>
+      <w:proofErr w:type="spellStart"/>
+      <w:r>
+        <w:rPr>
+          <w:i/>
+          <w:iCs/>
+        </w:rPr>
+        <w:t>StandardScaler</w:t>
+      </w:r>
+      <w:proofErr w:type="spellEnd"/>
+    </w:p>
+    <w:p>
+      <w:pPr>
+        <w:pStyle w:val="ListParagraph"/>
+        <w:numPr>
+          <w:ilvl w:val="0"/>
+          <w:numId w:val="11"/>
+        </w:numPr>
+      </w:pPr>
+      <w:r>
+        <w:t>Transformation</w:t>
+      </w:r>
+      <w:r>
+        <w:t xml:space="preserve"> Pipelines</w:t>
+      </w:r>
+    </w:p>
+    <w:p>
+      <w:pPr>
+        <w:pStyle w:val="ListParagraph"/>
+        <w:numPr>
+          <w:ilvl w:val="1"/>
+          <w:numId w:val="11"/>
+        </w:numPr>
+        <w:rPr>
+          <w:i/>
+          <w:iCs/>
+        </w:rPr>
+      </w:pPr>
+      <w:r>
+        <w:rPr>
+          <w:i/>
+          <w:iCs/>
+        </w:rPr>
+        <w:t>Pipeline</w:t>
+      </w:r>
+    </w:p>
+    <w:p>
+      <w:pPr>
+        <w:pStyle w:val="ListParagraph"/>
+        <w:numPr>
+          <w:ilvl w:val="1"/>
+          <w:numId w:val="11"/>
+        </w:numPr>
+        <w:rPr>
+          <w:i/>
+          <w:iCs/>
+        </w:rPr>
+      </w:pPr>
+      <w:proofErr w:type="spellStart"/>
+      <w:r>
+        <w:rPr>
+          <w:i/>
+          <w:iCs/>
+        </w:rPr>
+        <w:t>ColumnTranformer</w:t>
+      </w:r>
+      <w:proofErr w:type="spellEnd"/>
     </w:p>
     <w:p>
       <w:pPr>
         <w:pStyle w:val="Heading2"/>
       </w:pPr>
       <w:r>
-        <w:t>Select a model and train it</w:t>
+        <w:t>Scikit-Learn Design</w:t>
+      </w:r>
+      <w:r>
+        <w:t xml:space="preserve"> [64]</w:t>
+      </w:r>
+    </w:p>
+    <w:p>
+      <w:pPr>
+        <w:pStyle w:val="Heading3"/>
+      </w:pPr>
+      <w:r>
+        <w:t>Consistency</w:t>
+      </w:r>
+    </w:p>
+    <w:p>
+      <w:r>
+        <w:t>All objects share a consistent and simple interface</w:t>
+      </w:r>
+    </w:p>
+    <w:p>
+      <w:pPr>
+        <w:pStyle w:val="Heading4"/>
+      </w:pPr>
+      <w:r>
+        <w:t>Estimators</w:t>
+      </w:r>
+    </w:p>
+    <w:p>
+      <w:r>
+        <w:t xml:space="preserve">Any object that can estimate some parameters based on a dataset is called an </w:t>
+      </w:r>
+      <w:r>
+        <w:rPr>
+          <w:i/>
+          <w:iCs/>
+        </w:rPr>
+        <w:t>estimator</w:t>
+      </w:r>
+      <w:r>
+        <w:t xml:space="preserve"> (e.g., an </w:t>
+      </w:r>
+      <w:r>
+        <w:rPr>
+          <w:i/>
+          <w:iCs/>
+        </w:rPr>
+        <w:t>imputer</w:t>
+      </w:r>
+      <w:r>
+        <w:t xml:space="preserve"> is an estimator). The estimation itself is performed by </w:t>
+      </w:r>
+      <w:proofErr w:type="gramStart"/>
+      <w:r>
+        <w:t xml:space="preserve">the </w:t>
+      </w:r>
+      <w:r>
+        <w:rPr>
+          <w:i/>
+          <w:iCs/>
+        </w:rPr>
+        <w:t>.fit</w:t>
+      </w:r>
+      <w:proofErr w:type="gramEnd"/>
+      <w:r>
+        <w:rPr>
+          <w:i/>
+          <w:iCs/>
+        </w:rPr>
+        <w:t>()</w:t>
+      </w:r>
+      <w:r>
+        <w:t xml:space="preserve"> method, and it takes only a dataset as a parameter (or two for supervised learning algorithms; the second dataset contains the labels). Any other parameters needed to guide the estimation process is considered a hyperparameter (such as an </w:t>
+      </w:r>
+      <w:r>
+        <w:rPr>
+          <w:i/>
+          <w:iCs/>
+        </w:rPr>
+        <w:t>imputer’s strategy</w:t>
+      </w:r>
+      <w:r>
+        <w:t>), and it must be set as an instance variable (generally via a constructor parameter).</w:t>
+      </w:r>
+    </w:p>
+    <w:p>
+      <w:pPr>
+        <w:pStyle w:val="Heading4"/>
+      </w:pPr>
+      <w:r>
+        <w:t>Transformers</w:t>
+      </w:r>
+    </w:p>
+    <w:p>
+      <w:r>
+        <w:t xml:space="preserve">Some estimators (such as an </w:t>
+      </w:r>
+      <w:r>
+        <w:rPr>
+          <w:i/>
+          <w:iCs/>
+        </w:rPr>
+        <w:t>imputer</w:t>
+      </w:r>
+      <w:r>
+        <w:t xml:space="preserve">) can also transform a dataset; these are called </w:t>
+      </w:r>
+      <w:r>
+        <w:rPr>
+          <w:i/>
+          <w:iCs/>
+        </w:rPr>
+        <w:t>transformers</w:t>
+      </w:r>
+      <w:r>
+        <w:t xml:space="preserve">. Once again, the API is simple: the transformation is performed by </w:t>
+      </w:r>
+      <w:proofErr w:type="gramStart"/>
+      <w:r>
+        <w:t xml:space="preserve">the </w:t>
+      </w:r>
+      <w:r>
+        <w:rPr>
+          <w:i/>
+          <w:iCs/>
+        </w:rPr>
+        <w:t>.transform</w:t>
+      </w:r>
+      <w:proofErr w:type="gramEnd"/>
+      <w:r>
+        <w:rPr>
+          <w:i/>
+          <w:iCs/>
+        </w:rPr>
+        <w:t>()</w:t>
+      </w:r>
+      <w:r>
+        <w:t xml:space="preserve"> method with the dataset to transform as a parameter. It returns the transformed dataset. This transformation generally relies on the learned parameters, as is the case for an </w:t>
+      </w:r>
+      <w:r>
+        <w:rPr>
+          <w:i/>
+          <w:iCs/>
+        </w:rPr>
+        <w:t>imputer</w:t>
+      </w:r>
+      <w:r>
+        <w:t xml:space="preserve">. All transformers also have a convenience method </w:t>
+      </w:r>
+      <w:proofErr w:type="gramStart"/>
+      <w:r>
+        <w:t xml:space="preserve">called </w:t>
+      </w:r>
+      <w:r>
+        <w:rPr>
+          <w:i/>
+          <w:iCs/>
+        </w:rPr>
+        <w:t>.</w:t>
+      </w:r>
+      <w:proofErr w:type="spellStart"/>
+      <w:r>
+        <w:rPr>
+          <w:i/>
+          <w:iCs/>
+        </w:rPr>
+        <w:t>fit</w:t>
+      </w:r>
+      <w:proofErr w:type="gramEnd"/>
+      <w:r>
+        <w:rPr>
+          <w:i/>
+          <w:iCs/>
+        </w:rPr>
+        <w:t>_tranform</w:t>
+      </w:r>
+      <w:proofErr w:type="spellEnd"/>
+      <w:r>
+        <w:rPr>
+          <w:i/>
+          <w:iCs/>
+        </w:rPr>
+        <w:t>()</w:t>
+      </w:r>
+      <w:r>
+        <w:t xml:space="preserve"> that is equivalent to calling </w:t>
+      </w:r>
+      <w:r>
+        <w:rPr>
+          <w:i/>
+          <w:iCs/>
+        </w:rPr>
+        <w:t>.</w:t>
+      </w:r>
+      <w:r>
+        <w:rPr>
+          <w:i/>
+          <w:iCs/>
+        </w:rPr>
+        <w:t>fit()</w:t>
+      </w:r>
+      <w:r>
+        <w:t xml:space="preserve"> and then </w:t>
+      </w:r>
+      <w:r>
+        <w:rPr>
+          <w:i/>
+          <w:iCs/>
+        </w:rPr>
+        <w:t>.</w:t>
+      </w:r>
+      <w:r>
+        <w:rPr>
+          <w:i/>
+          <w:iCs/>
+        </w:rPr>
+        <w:t>transform()</w:t>
+      </w:r>
+      <w:r>
+        <w:t xml:space="preserve"> (but sometimes </w:t>
+      </w:r>
+      <w:r>
+        <w:rPr>
+          <w:i/>
+          <w:iCs/>
+        </w:rPr>
+        <w:t>.</w:t>
+      </w:r>
+      <w:proofErr w:type="spellStart"/>
+      <w:r>
+        <w:rPr>
+          <w:i/>
+          <w:iCs/>
+        </w:rPr>
+        <w:t>fit_transform</w:t>
+      </w:r>
+      <w:proofErr w:type="spellEnd"/>
+      <w:r>
+        <w:rPr>
+          <w:i/>
+          <w:iCs/>
+        </w:rPr>
+        <w:t>()</w:t>
+      </w:r>
+      <w:r>
+        <w:t xml:space="preserve"> is optimized and runs much faster).</w:t>
+      </w:r>
+    </w:p>
+    <w:p>
+      <w:pPr>
+        <w:pStyle w:val="Heading4"/>
+      </w:pPr>
+      <w:r>
+        <w:t>Predictors</w:t>
+      </w:r>
+    </w:p>
+    <w:p>
+      <w:r>
+        <w:t xml:space="preserve">Finally, some estimators, given a dataset, are capable of making predictions; they are called predictors. For example, the </w:t>
+      </w:r>
+      <w:proofErr w:type="spellStart"/>
+      <w:r>
+        <w:rPr>
+          <w:i/>
+          <w:iCs/>
+        </w:rPr>
+        <w:t>LinearRegression</w:t>
+      </w:r>
+      <w:proofErr w:type="spellEnd"/>
+      <w:r>
+        <w:t xml:space="preserve"> model is a predictor. A predictor has </w:t>
+      </w:r>
+      <w:proofErr w:type="gramStart"/>
+      <w:r>
+        <w:t xml:space="preserve">a </w:t>
+      </w:r>
+      <w:r>
+        <w:rPr>
+          <w:i/>
+          <w:iCs/>
+        </w:rPr>
+        <w:t>.predict</w:t>
+      </w:r>
+      <w:proofErr w:type="gramEnd"/>
+      <w:r>
+        <w:rPr>
+          <w:i/>
+          <w:iCs/>
+        </w:rPr>
+        <w:t>()</w:t>
+      </w:r>
+      <w:r>
+        <w:t xml:space="preserve"> method that takes a dataset of new instances and returns a dataset of corresponding predictions. It also has </w:t>
+      </w:r>
+      <w:proofErr w:type="gramStart"/>
+      <w:r>
+        <w:t xml:space="preserve">a </w:t>
+      </w:r>
+      <w:r>
+        <w:rPr>
+          <w:i/>
+          <w:iCs/>
+        </w:rPr>
+        <w:t>.score</w:t>
+      </w:r>
+      <w:proofErr w:type="gramEnd"/>
+      <w:r>
+        <w:rPr>
+          <w:i/>
+          <w:iCs/>
+        </w:rPr>
+        <w:t>()</w:t>
+      </w:r>
+      <w:r>
+        <w:t xml:space="preserve"> method that measures the quality of the predictions, given a test set (and the corresponding labels, for supervised learning algorithms). Some predictors also provide methods to measure the confidence of their predictions.</w:t>
+      </w:r>
+    </w:p>
+    <w:p>
+      <w:pPr>
+        <w:pStyle w:val="Heading3"/>
+      </w:pPr>
+      <w:r>
+        <w:t>Inspection</w:t>
+      </w:r>
+    </w:p>
+    <w:p>
+      <w:r>
+        <w:t xml:space="preserve">All the estimator’s hyperparameters are accessible directly via public instance variables (e.g., </w:t>
+      </w:r>
+      <w:proofErr w:type="spellStart"/>
+      <w:proofErr w:type="gramStart"/>
+      <w:r>
+        <w:rPr>
+          <w:i/>
+          <w:iCs/>
+        </w:rPr>
+        <w:t>imputer.strategy</w:t>
+      </w:r>
+      <w:proofErr w:type="spellEnd"/>
+      <w:proofErr w:type="gramEnd"/>
+      <w:r>
+        <w:t xml:space="preserve">), and all the estimator’s learned parameters are accessible via public instance variables with an underscore suffix (e.g., </w:t>
+      </w:r>
+      <w:proofErr w:type="spellStart"/>
+      <w:r>
+        <w:rPr>
+          <w:i/>
+          <w:iCs/>
+        </w:rPr>
+        <w:t>imputer.statistics</w:t>
+      </w:r>
+      <w:proofErr w:type="spellEnd"/>
+      <w:r>
+        <w:rPr>
+          <w:i/>
+          <w:iCs/>
+        </w:rPr>
+        <w:t>_</w:t>
+      </w:r>
+      <w:r>
+        <w:t>).</w:t>
+      </w:r>
+    </w:p>
+    <w:p>
+      <w:pPr>
+        <w:pStyle w:val="Heading3"/>
+      </w:pPr>
+      <w:r>
+        <w:t>Non-proliferation of classes</w:t>
+      </w:r>
+    </w:p>
+    <w:p>
+      <w:r>
+        <w:t>Datasets are represented as NumPy arrays or SciPy sparse matrices, instead of homemade classes. Hyperparameters are just regular Python strings or numbers.</w:t>
+      </w:r>
+    </w:p>
+    <w:p>
+      <w:pPr>
+        <w:pStyle w:val="Heading3"/>
+      </w:pPr>
+      <w:r>
+        <w:t>Composition</w:t>
+      </w:r>
+    </w:p>
+    <w:p>
+      <w:r>
+        <w:t>Existing building blocks are reused as much as possible. For example, it is easy to create a Pipeline estimator from an arbitrary sequence of transformers followed by a final estimator.</w:t>
+      </w:r>
+    </w:p>
+    <w:p>
+      <w:pPr>
+        <w:pStyle w:val="Heading3"/>
+      </w:pPr>
+      <w:r>
+        <w:lastRenderedPageBreak/>
+        <w:t>Sensible defaults</w:t>
+      </w:r>
+    </w:p>
+    <w:p>
+      <w:r>
+        <w:t>Scikit-Learn provides reasonable default values for most parameters, making it easy to quickly create a baseline working system.</w:t>
       </w:r>
     </w:p>
     <w:p>
@@ -1407,15 +2205,539 @@
         <w:pStyle w:val="Heading2"/>
       </w:pPr>
       <w:r>
+        <w:t xml:space="preserve">Select </w:t>
+      </w:r>
+      <w:r>
+        <w:t>and Train a Model [72]</w:t>
+      </w:r>
+    </w:p>
+    <w:p>
+      <w:pPr>
+        <w:pStyle w:val="ListParagraph"/>
+        <w:numPr>
+          <w:ilvl w:val="0"/>
+          <w:numId w:val="12"/>
+        </w:numPr>
+      </w:pPr>
+      <w:r>
+        <w:t>Training and Evaluating the Training Set</w:t>
+      </w:r>
+    </w:p>
+    <w:p>
+      <w:pPr>
+        <w:pStyle w:val="ListParagraph"/>
+        <w:numPr>
+          <w:ilvl w:val="1"/>
+          <w:numId w:val="12"/>
+        </w:numPr>
+        <w:rPr>
+          <w:i/>
+          <w:iCs/>
+        </w:rPr>
+      </w:pPr>
+      <w:proofErr w:type="spellStart"/>
+      <w:proofErr w:type="gramStart"/>
+      <w:r>
+        <w:rPr>
+          <w:i/>
+          <w:iCs/>
+        </w:rPr>
+        <w:t>sklearn</w:t>
+      </w:r>
+      <w:r>
+        <w:rPr>
+          <w:i/>
+          <w:iCs/>
+        </w:rPr>
+        <w:t>.metrics</w:t>
+      </w:r>
+      <w:proofErr w:type="gramEnd"/>
+      <w:r>
+        <w:rPr>
+          <w:i/>
+          <w:iCs/>
+        </w:rPr>
+        <w:t>.mean_squared_error</w:t>
+      </w:r>
+      <w:proofErr w:type="spellEnd"/>
+    </w:p>
+    <w:p>
+      <w:pPr>
+        <w:pStyle w:val="ListParagraph"/>
+        <w:numPr>
+          <w:ilvl w:val="0"/>
+          <w:numId w:val="12"/>
+        </w:numPr>
+        <w:rPr>
+          <w:i/>
+          <w:iCs/>
+        </w:rPr>
+      </w:pPr>
+      <w:r>
+        <w:t>Better Evaluation Using Cross-Validation</w:t>
+      </w:r>
+    </w:p>
+    <w:p>
+      <w:pPr>
+        <w:pStyle w:val="ListParagraph"/>
+        <w:numPr>
+          <w:ilvl w:val="1"/>
+          <w:numId w:val="12"/>
+        </w:numPr>
+        <w:rPr>
+          <w:i/>
+          <w:iCs/>
+        </w:rPr>
+      </w:pPr>
+      <w:proofErr w:type="spellStart"/>
+      <w:proofErr w:type="gramStart"/>
+      <w:r>
+        <w:rPr>
+          <w:i/>
+          <w:iCs/>
+        </w:rPr>
+        <w:t>sklearn.model</w:t>
+      </w:r>
+      <w:proofErr w:type="gramEnd"/>
+      <w:r>
+        <w:rPr>
+          <w:i/>
+          <w:iCs/>
+        </w:rPr>
+        <w:t>_selection.cross_val_score</w:t>
+      </w:r>
+      <w:proofErr w:type="spellEnd"/>
+    </w:p>
+    <w:p>
+      <w:pPr>
+        <w:pStyle w:val="ListParagraph"/>
+        <w:numPr>
+          <w:ilvl w:val="2"/>
+          <w:numId w:val="12"/>
+        </w:numPr>
+        <w:rPr>
+          <w:i/>
+          <w:iCs/>
+        </w:rPr>
+      </w:pPr>
+      <w:r>
+        <w:t>Expects a utility function (greater is better) rather than a cost function (lower is better).</w:t>
+      </w:r>
+    </w:p>
+    <w:p>
+      <w:pPr>
+        <w:pStyle w:val="ListParagraph"/>
+        <w:numPr>
+          <w:ilvl w:val="0"/>
+          <w:numId w:val="12"/>
+        </w:numPr>
+        <w:rPr>
+          <w:i/>
+          <w:iCs/>
+        </w:rPr>
+      </w:pPr>
+      <w:r>
+        <w:t>You should save every model you experiment with.</w:t>
+      </w:r>
+    </w:p>
+    <w:p>
+      <w:pPr>
+        <w:pStyle w:val="ListParagraph"/>
+        <w:numPr>
+          <w:ilvl w:val="1"/>
+          <w:numId w:val="12"/>
+        </w:numPr>
+        <w:rPr>
+          <w:i/>
+          <w:iCs/>
+        </w:rPr>
+      </w:pPr>
+      <w:r>
+        <w:rPr>
+          <w:i/>
+          <w:iCs/>
+        </w:rPr>
+        <w:t>pickle</w:t>
+      </w:r>
+    </w:p>
+    <w:p>
+      <w:pPr>
+        <w:pStyle w:val="ListParagraph"/>
+        <w:numPr>
+          <w:ilvl w:val="1"/>
+          <w:numId w:val="12"/>
+        </w:numPr>
+        <w:rPr>
+          <w:i/>
+          <w:iCs/>
+        </w:rPr>
+      </w:pPr>
+      <w:proofErr w:type="spellStart"/>
+      <w:r>
+        <w:rPr>
+          <w:i/>
+          <w:iCs/>
+        </w:rPr>
+        <w:t>joblib</w:t>
+      </w:r>
+      <w:proofErr w:type="spellEnd"/>
+    </w:p>
+    <w:p>
+      <w:pPr>
+        <w:pStyle w:val="Heading2"/>
+      </w:pPr>
+      <w:r>
         <w:t>Fine-tune your model</w:t>
       </w:r>
+      <w:r>
+        <w:t xml:space="preserve"> [75]</w:t>
+      </w:r>
+    </w:p>
+    <w:p>
+      <w:pPr>
+        <w:pStyle w:val="ListParagraph"/>
+        <w:numPr>
+          <w:ilvl w:val="0"/>
+          <w:numId w:val="13"/>
+        </w:numPr>
+      </w:pPr>
+      <w:r>
+        <w:t>Grid Search</w:t>
+      </w:r>
+    </w:p>
+    <w:p>
+      <w:pPr>
+        <w:pStyle w:val="ListParagraph"/>
+        <w:numPr>
+          <w:ilvl w:val="1"/>
+          <w:numId w:val="13"/>
+        </w:numPr>
+        <w:rPr>
+          <w:i/>
+          <w:iCs/>
+        </w:rPr>
+      </w:pPr>
+      <w:proofErr w:type="spellStart"/>
+      <w:proofErr w:type="gramStart"/>
+      <w:r>
+        <w:rPr>
+          <w:i/>
+          <w:iCs/>
+        </w:rPr>
+        <w:t>sklearn.model</w:t>
+      </w:r>
+      <w:proofErr w:type="gramEnd"/>
+      <w:r>
+        <w:rPr>
+          <w:i/>
+          <w:iCs/>
+        </w:rPr>
+        <w:t>_selection.GridSearchCV</w:t>
+      </w:r>
+      <w:proofErr w:type="spellEnd"/>
+    </w:p>
+    <w:p>
+      <w:pPr>
+        <w:pStyle w:val="ListParagraph"/>
+        <w:numPr>
+          <w:ilvl w:val="1"/>
+          <w:numId w:val="13"/>
+        </w:numPr>
+      </w:pPr>
+      <w:r>
+        <w:t>Tell which hyperparameters to experiment with and what values to try out, and it will use cross-validation to evaluate all the possible combinations.</w:t>
+      </w:r>
+    </w:p>
+    <w:p>
+      <w:pPr>
+        <w:pStyle w:val="ListParagraph"/>
+        <w:numPr>
+          <w:ilvl w:val="1"/>
+          <w:numId w:val="13"/>
+        </w:numPr>
+      </w:pPr>
+      <w:r>
+        <w:t xml:space="preserve">When you have no </w:t>
+      </w:r>
+      <w:proofErr w:type="gramStart"/>
+      <w:r>
+        <w:t>idea</w:t>
+      </w:r>
+      <w:proofErr w:type="gramEnd"/>
+      <w:r>
+        <w:t xml:space="preserve"> what value a hyperparameter should have, a simple approach is to try out consecutive powers of 10.</w:t>
+      </w:r>
+    </w:p>
+    <w:p>
+      <w:pPr>
+        <w:pStyle w:val="ListParagraph"/>
+        <w:numPr>
+          <w:ilvl w:val="1"/>
+          <w:numId w:val="13"/>
+        </w:numPr>
+      </w:pPr>
+      <w:proofErr w:type="gramStart"/>
+      <w:r>
+        <w:rPr>
+          <w:i/>
+          <w:iCs/>
+        </w:rPr>
+        <w:t>.</w:t>
+      </w:r>
+      <w:proofErr w:type="spellStart"/>
+      <w:r>
+        <w:rPr>
+          <w:i/>
+          <w:iCs/>
+        </w:rPr>
+        <w:t>best</w:t>
+      </w:r>
+      <w:proofErr w:type="gramEnd"/>
+      <w:r>
+        <w:rPr>
+          <w:i/>
+          <w:iCs/>
+        </w:rPr>
+        <w:t>_params</w:t>
+      </w:r>
+      <w:proofErr w:type="spellEnd"/>
+      <w:r>
+        <w:rPr>
+          <w:i/>
+          <w:iCs/>
+        </w:rPr>
+        <w:t>_</w:t>
+      </w:r>
+      <w:r>
+        <w:t xml:space="preserve"> attribute </w:t>
+      </w:r>
+    </w:p>
+    <w:p>
+      <w:pPr>
+        <w:pStyle w:val="ListParagraph"/>
+        <w:numPr>
+          <w:ilvl w:val="1"/>
+          <w:numId w:val="13"/>
+        </w:numPr>
+      </w:pPr>
+      <w:proofErr w:type="gramStart"/>
+      <w:r>
+        <w:rPr>
+          <w:i/>
+          <w:iCs/>
+        </w:rPr>
+        <w:t>.</w:t>
+      </w:r>
+      <w:proofErr w:type="spellStart"/>
+      <w:r>
+        <w:rPr>
+          <w:i/>
+          <w:iCs/>
+        </w:rPr>
+        <w:t>best</w:t>
+      </w:r>
+      <w:proofErr w:type="gramEnd"/>
+      <w:r>
+        <w:rPr>
+          <w:i/>
+          <w:iCs/>
+        </w:rPr>
+        <w:t>_estimator</w:t>
+      </w:r>
+      <w:proofErr w:type="spellEnd"/>
+      <w:r>
+        <w:rPr>
+          <w:i/>
+          <w:iCs/>
+        </w:rPr>
+        <w:t xml:space="preserve">_ </w:t>
+      </w:r>
+      <w:r>
+        <w:t>attribute</w:t>
+      </w:r>
+    </w:p>
+    <w:p>
+      <w:pPr>
+        <w:pStyle w:val="ListParagraph"/>
+        <w:numPr>
+          <w:ilvl w:val="1"/>
+          <w:numId w:val="13"/>
+        </w:numPr>
+      </w:pPr>
+      <w:r>
+        <w:rPr>
+          <w:i/>
+          <w:iCs/>
+        </w:rPr>
+        <w:t>.</w:t>
+      </w:r>
+      <w:proofErr w:type="spellStart"/>
+      <w:r>
+        <w:rPr>
+          <w:i/>
+          <w:iCs/>
+        </w:rPr>
+        <w:t>cv_results</w:t>
+      </w:r>
+      <w:proofErr w:type="spellEnd"/>
+      <w:r>
+        <w:rPr>
+          <w:i/>
+          <w:iCs/>
+        </w:rPr>
+        <w:t xml:space="preserve">_ </w:t>
+      </w:r>
+      <w:r>
+        <w:t>attribute for all evaluation scores</w:t>
+      </w:r>
+    </w:p>
+    <w:p>
+      <w:pPr>
+        <w:pStyle w:val="ListParagraph"/>
+        <w:numPr>
+          <w:ilvl w:val="0"/>
+          <w:numId w:val="13"/>
+        </w:numPr>
+      </w:pPr>
+      <w:r>
+        <w:t>Randomized search</w:t>
+      </w:r>
+    </w:p>
+    <w:p>
+      <w:pPr>
+        <w:pStyle w:val="ListParagraph"/>
+        <w:numPr>
+          <w:ilvl w:val="1"/>
+          <w:numId w:val="13"/>
+        </w:numPr>
+        <w:rPr>
+          <w:i/>
+          <w:iCs/>
+        </w:rPr>
+      </w:pPr>
+      <w:proofErr w:type="spellStart"/>
+      <w:proofErr w:type="gramStart"/>
+      <w:r>
+        <w:rPr>
+          <w:i/>
+          <w:iCs/>
+        </w:rPr>
+        <w:t>sklearn.model</w:t>
+      </w:r>
+      <w:proofErr w:type="gramEnd"/>
+      <w:r>
+        <w:rPr>
+          <w:i/>
+          <w:iCs/>
+        </w:rPr>
+        <w:t>_selection.</w:t>
+      </w:r>
+      <w:r>
+        <w:rPr>
+          <w:i/>
+          <w:iCs/>
+        </w:rPr>
+        <w:t>RandomizedSearchC</w:t>
+      </w:r>
+      <w:r>
+        <w:rPr>
+          <w:i/>
+          <w:iCs/>
+        </w:rPr>
+        <w:t>V</w:t>
+      </w:r>
+      <w:proofErr w:type="spellEnd"/>
+    </w:p>
+    <w:p>
+      <w:pPr>
+        <w:pStyle w:val="ListParagraph"/>
+        <w:numPr>
+          <w:ilvl w:val="0"/>
+          <w:numId w:val="13"/>
+        </w:numPr>
+      </w:pPr>
+      <w:r>
+        <w:t>Ensemble Methods</w:t>
+      </w:r>
+    </w:p>
+    <w:p>
+      <w:pPr>
+        <w:pStyle w:val="ListParagraph"/>
+        <w:numPr>
+          <w:ilvl w:val="0"/>
+          <w:numId w:val="13"/>
+        </w:numPr>
+      </w:pPr>
+      <w:r>
+        <w:t>Analyze the Best Models and Their Errors</w:t>
+      </w:r>
+    </w:p>
+    <w:p>
+      <w:pPr>
+        <w:pStyle w:val="ListParagraph"/>
+        <w:numPr>
+          <w:ilvl w:val="1"/>
+          <w:numId w:val="13"/>
+        </w:numPr>
+      </w:pPr>
+      <w:proofErr w:type="gramStart"/>
+      <w:r>
+        <w:t>E.g.</w:t>
+      </w:r>
+      <w:proofErr w:type="gramEnd"/>
+      <w:r>
+        <w:t xml:space="preserve"> </w:t>
+      </w:r>
+      <w:proofErr w:type="spellStart"/>
+      <w:r>
+        <w:rPr>
+          <w:i/>
+          <w:iCs/>
+        </w:rPr>
+        <w:t>RandomForestRegressor</w:t>
+      </w:r>
+      <w:proofErr w:type="spellEnd"/>
+      <w:r>
+        <w:t xml:space="preserve"> has </w:t>
+      </w:r>
+      <w:proofErr w:type="spellStart"/>
+      <w:r>
+        <w:rPr>
+          <w:i/>
+          <w:iCs/>
+        </w:rPr>
+        <w:t>feature_importances</w:t>
+      </w:r>
+      <w:proofErr w:type="spellEnd"/>
+      <w:r>
+        <w:rPr>
+          <w:i/>
+          <w:iCs/>
+        </w:rPr>
+        <w:t>_</w:t>
+      </w:r>
+    </w:p>
+    <w:p>
+      <w:pPr>
+        <w:pStyle w:val="ListParagraph"/>
+        <w:numPr>
+          <w:ilvl w:val="0"/>
+          <w:numId w:val="13"/>
+        </w:numPr>
+      </w:pPr>
+      <w:r>
+        <w:t>Evaluate your system on the test set</w:t>
+      </w:r>
     </w:p>
     <w:p>
       <w:pPr>
         <w:pStyle w:val="Heading2"/>
       </w:pPr>
       <w:r>
-        <w:t>Present your solution</w:t>
+        <w:t>Launch, monitor, and maintain your system</w:t>
+      </w:r>
+      <w:r>
+        <w:t xml:space="preserve"> [80]</w:t>
       </w:r>
     </w:p>
     <w:p>
@@ -1423,7 +2745,18 @@
         <w:pStyle w:val="Heading2"/>
       </w:pPr>
       <w:r>
-        <w:t>Launch, monitor, and maintain your system</w:t>
+        <w:t>Exercises</w:t>
+      </w:r>
+      <w:r>
+        <w:t xml:space="preserve"> [84]</w:t>
+      </w:r>
+    </w:p>
+    <w:p>
+      <w:pPr>
+        <w:ind w:left="576"/>
+      </w:pPr>
+      <w:r>
+        <w:t>In Notebook</w:t>
       </w:r>
     </w:p>
     <w:sectPr>
@@ -1439,6 +2772,232 @@
 <file path=word/numbering.xml><?xml version="1.0" encoding="utf-8"?>
 <w:numbering xmlns:wpc="http://schemas.microsoft.com/office/word/2010/wordprocessingCanvas" xmlns:cx="http://schemas.microsoft.com/office/drawing/2014/chartex" xmlns:cx1="http://schemas.microsoft.com/office/drawing/2015/9/8/chartex" xmlns:cx2="http://schemas.microsoft.com/office/drawing/2015/10/21/chartex" xmlns:cx3="http://schemas.microsoft.com/office/drawing/2016/5/9/chartex" xmlns:cx4="http://schemas.microsoft.com/office/drawing/2016/5/10/chartex" xmlns:cx5="http://schemas.microsoft.com/office/drawing/2016/5/11/chartex" xmlns:cx6="http://schemas.microsoft.com/office/drawing/2016/5/12/chartex" xmlns:cx7="http://schemas.microsoft.com/office/drawing/2016/5/13/chartex" xmlns:cx8="http://schemas.microsoft.com/office/drawing/2016/5/14/chartex" xmlns:mc="http://schemas.openxmlformats.org/markup-compatibility/2006" xmlns:aink="http://schemas.microsoft.com/office/drawing/2016/ink" xmlns:am3d="http://schemas.microsoft.com/office/drawing/2017/model3d" xmlns:o="urn:schemas-microsoft-com:office:office" xmlns:r="http://schemas.openxmlformats.org/officeDocument/2006/relationships" xmlns:m="http://schemas.openxmlformats.org/officeDocument/2006/math" xmlns:v="urn:schemas-microsoft-com:vml" xmlns:wp14="http://schemas.microsoft.com/office/word/2010/wordprocessingDrawing" xmlns:wp="http://schemas.openxmlformats.org/drawingml/2006/wordprocessingDrawing" xmlns:w10="urn:schemas-microsoft-com:office:word" xmlns:w="http://schemas.openxmlformats.org/wordprocessingml/2006/main" xmlns:w14="http://schemas.microsoft.com/office/word/2010/wordml" xmlns:w15="http://schemas.microsoft.com/office/word/2012/wordml" xmlns:w16cex="http://schemas.microsoft.com/office/word/2018/wordml/cex" xmlns:w16cid="http://schemas.microsoft.com/office/word/2016/wordml/cid" xmlns:w16="http://schemas.microsoft.com/office/word/2018/wordml" xmlns:w16se="http://schemas.microsoft.com/office/word/2015/wordml/symex" xmlns:wpg="http://schemas.microsoft.com/office/word/2010/wordprocessingGroup" xmlns:wpi="http://schemas.microsoft.com/office/word/2010/wordprocessingInk" xmlns:wne="http://schemas.microsoft.com/office/word/2006/wordml" xmlns:wps="http://schemas.microsoft.com/office/word/2010/wordprocessingShape" mc:Ignorable="w14 w15 w16se w16cid w16 w16cex wp14">
   <w:abstractNum w:abstractNumId="0" w15:restartNumberingAfterBreak="0">
+    <w:nsid w:val="13BF46AA"/>
+    <w:multiLevelType w:val="hybridMultilevel"/>
+    <w:tmpl w:val="37D082E4"/>
+    <w:lvl w:ilvl="0" w:tplc="04090001">
+      <w:start w:val="1"/>
+      <w:numFmt w:val="bullet"/>
+      <w:lvlText w:val=""/>
+      <w:lvlJc w:val="left"/>
+      <w:pPr>
+        <w:ind w:left="720" w:hanging="360"/>
+      </w:pPr>
+      <w:rPr>
+        <w:rFonts w:ascii="Symbol" w:hAnsi="Symbol" w:hint="default"/>
+      </w:rPr>
+    </w:lvl>
+    <w:lvl w:ilvl="1" w:tplc="04090003">
+      <w:start w:val="1"/>
+      <w:numFmt w:val="bullet"/>
+      <w:lvlText w:val="o"/>
+      <w:lvlJc w:val="left"/>
+      <w:pPr>
+        <w:ind w:left="1440" w:hanging="360"/>
+      </w:pPr>
+      <w:rPr>
+        <w:rFonts w:ascii="Courier New" w:hAnsi="Courier New" w:cs="Courier New" w:hint="default"/>
+      </w:rPr>
+    </w:lvl>
+    <w:lvl w:ilvl="2" w:tplc="04090005">
+      <w:start w:val="1"/>
+      <w:numFmt w:val="bullet"/>
+      <w:lvlText w:val=""/>
+      <w:lvlJc w:val="left"/>
+      <w:pPr>
+        <w:ind w:left="2160" w:hanging="360"/>
+      </w:pPr>
+      <w:rPr>
+        <w:rFonts w:ascii="Wingdings" w:hAnsi="Wingdings" w:hint="default"/>
+      </w:rPr>
+    </w:lvl>
+    <w:lvl w:ilvl="3" w:tplc="04090001" w:tentative="1">
+      <w:start w:val="1"/>
+      <w:numFmt w:val="bullet"/>
+      <w:lvlText w:val=""/>
+      <w:lvlJc w:val="left"/>
+      <w:pPr>
+        <w:ind w:left="2880" w:hanging="360"/>
+      </w:pPr>
+      <w:rPr>
+        <w:rFonts w:ascii="Symbol" w:hAnsi="Symbol" w:hint="default"/>
+      </w:rPr>
+    </w:lvl>
+    <w:lvl w:ilvl="4" w:tplc="04090003" w:tentative="1">
+      <w:start w:val="1"/>
+      <w:numFmt w:val="bullet"/>
+      <w:lvlText w:val="o"/>
+      <w:lvlJc w:val="left"/>
+      <w:pPr>
+        <w:ind w:left="3600" w:hanging="360"/>
+      </w:pPr>
+      <w:rPr>
+        <w:rFonts w:ascii="Courier New" w:hAnsi="Courier New" w:cs="Courier New" w:hint="default"/>
+      </w:rPr>
+    </w:lvl>
+    <w:lvl w:ilvl="5" w:tplc="04090005" w:tentative="1">
+      <w:start w:val="1"/>
+      <w:numFmt w:val="bullet"/>
+      <w:lvlText w:val=""/>
+      <w:lvlJc w:val="left"/>
+      <w:pPr>
+        <w:ind w:left="4320" w:hanging="360"/>
+      </w:pPr>
+      <w:rPr>
+        <w:rFonts w:ascii="Wingdings" w:hAnsi="Wingdings" w:hint="default"/>
+      </w:rPr>
+    </w:lvl>
+    <w:lvl w:ilvl="6" w:tplc="04090001" w:tentative="1">
+      <w:start w:val="1"/>
+      <w:numFmt w:val="bullet"/>
+      <w:lvlText w:val=""/>
+      <w:lvlJc w:val="left"/>
+      <w:pPr>
+        <w:ind w:left="5040" w:hanging="360"/>
+      </w:pPr>
+      <w:rPr>
+        <w:rFonts w:ascii="Symbol" w:hAnsi="Symbol" w:hint="default"/>
+      </w:rPr>
+    </w:lvl>
+    <w:lvl w:ilvl="7" w:tplc="04090003" w:tentative="1">
+      <w:start w:val="1"/>
+      <w:numFmt w:val="bullet"/>
+      <w:lvlText w:val="o"/>
+      <w:lvlJc w:val="left"/>
+      <w:pPr>
+        <w:ind w:left="5760" w:hanging="360"/>
+      </w:pPr>
+      <w:rPr>
+        <w:rFonts w:ascii="Courier New" w:hAnsi="Courier New" w:cs="Courier New" w:hint="default"/>
+      </w:rPr>
+    </w:lvl>
+    <w:lvl w:ilvl="8" w:tplc="04090005" w:tentative="1">
+      <w:start w:val="1"/>
+      <w:numFmt w:val="bullet"/>
+      <w:lvlText w:val=""/>
+      <w:lvlJc w:val="left"/>
+      <w:pPr>
+        <w:ind w:left="6480" w:hanging="360"/>
+      </w:pPr>
+      <w:rPr>
+        <w:rFonts w:ascii="Wingdings" w:hAnsi="Wingdings" w:hint="default"/>
+      </w:rPr>
+    </w:lvl>
+  </w:abstractNum>
+  <w:abstractNum w:abstractNumId="1" w15:restartNumberingAfterBreak="0">
+    <w:nsid w:val="17373EE1"/>
+    <w:multiLevelType w:val="hybridMultilevel"/>
+    <w:tmpl w:val="073CF646"/>
+    <w:lvl w:ilvl="0" w:tplc="04090001">
+      <w:start w:val="1"/>
+      <w:numFmt w:val="bullet"/>
+      <w:lvlText w:val=""/>
+      <w:lvlJc w:val="left"/>
+      <w:pPr>
+        <w:ind w:left="720" w:hanging="360"/>
+      </w:pPr>
+      <w:rPr>
+        <w:rFonts w:ascii="Symbol" w:hAnsi="Symbol" w:hint="default"/>
+      </w:rPr>
+    </w:lvl>
+    <w:lvl w:ilvl="1" w:tplc="04090003">
+      <w:start w:val="1"/>
+      <w:numFmt w:val="bullet"/>
+      <w:lvlText w:val="o"/>
+      <w:lvlJc w:val="left"/>
+      <w:pPr>
+        <w:ind w:left="1440" w:hanging="360"/>
+      </w:pPr>
+      <w:rPr>
+        <w:rFonts w:ascii="Courier New" w:hAnsi="Courier New" w:cs="Courier New" w:hint="default"/>
+      </w:rPr>
+    </w:lvl>
+    <w:lvl w:ilvl="2" w:tplc="04090005" w:tentative="1">
+      <w:start w:val="1"/>
+      <w:numFmt w:val="bullet"/>
+      <w:lvlText w:val=""/>
+      <w:lvlJc w:val="left"/>
+      <w:pPr>
+        <w:ind w:left="2160" w:hanging="360"/>
+      </w:pPr>
+      <w:rPr>
+        <w:rFonts w:ascii="Wingdings" w:hAnsi="Wingdings" w:hint="default"/>
+      </w:rPr>
+    </w:lvl>
+    <w:lvl w:ilvl="3" w:tplc="04090001" w:tentative="1">
+      <w:start w:val="1"/>
+      <w:numFmt w:val="bullet"/>
+      <w:lvlText w:val=""/>
+      <w:lvlJc w:val="left"/>
+      <w:pPr>
+        <w:ind w:left="2880" w:hanging="360"/>
+      </w:pPr>
+      <w:rPr>
+        <w:rFonts w:ascii="Symbol" w:hAnsi="Symbol" w:hint="default"/>
+      </w:rPr>
+    </w:lvl>
+    <w:lvl w:ilvl="4" w:tplc="04090003" w:tentative="1">
+      <w:start w:val="1"/>
+      <w:numFmt w:val="bullet"/>
+      <w:lvlText w:val="o"/>
+      <w:lvlJc w:val="left"/>
+      <w:pPr>
+        <w:ind w:left="3600" w:hanging="360"/>
+      </w:pPr>
+      <w:rPr>
+        <w:rFonts w:ascii="Courier New" w:hAnsi="Courier New" w:cs="Courier New" w:hint="default"/>
+      </w:rPr>
+    </w:lvl>
+    <w:lvl w:ilvl="5" w:tplc="04090005" w:tentative="1">
+      <w:start w:val="1"/>
+      <w:numFmt w:val="bullet"/>
+      <w:lvlText w:val=""/>
+      <w:lvlJc w:val="left"/>
+      <w:pPr>
+        <w:ind w:left="4320" w:hanging="360"/>
+      </w:pPr>
+      <w:rPr>
+        <w:rFonts w:ascii="Wingdings" w:hAnsi="Wingdings" w:hint="default"/>
+      </w:rPr>
+    </w:lvl>
+    <w:lvl w:ilvl="6" w:tplc="04090001" w:tentative="1">
+      <w:start w:val="1"/>
+      <w:numFmt w:val="bullet"/>
+      <w:lvlText w:val=""/>
+      <w:lvlJc w:val="left"/>
+      <w:pPr>
+        <w:ind w:left="5040" w:hanging="360"/>
+      </w:pPr>
+      <w:rPr>
+        <w:rFonts w:ascii="Symbol" w:hAnsi="Symbol" w:hint="default"/>
+      </w:rPr>
+    </w:lvl>
+    <w:lvl w:ilvl="7" w:tplc="04090003" w:tentative="1">
+      <w:start w:val="1"/>
+      <w:numFmt w:val="bullet"/>
+      <w:lvlText w:val="o"/>
+      <w:lvlJc w:val="left"/>
+      <w:pPr>
+        <w:ind w:left="5760" w:hanging="360"/>
+      </w:pPr>
+      <w:rPr>
+        <w:rFonts w:ascii="Courier New" w:hAnsi="Courier New" w:cs="Courier New" w:hint="default"/>
+      </w:rPr>
+    </w:lvl>
+    <w:lvl w:ilvl="8" w:tplc="04090005" w:tentative="1">
+      <w:start w:val="1"/>
+      <w:numFmt w:val="bullet"/>
+      <w:lvlText w:val=""/>
+      <w:lvlJc w:val="left"/>
+      <w:pPr>
+        <w:ind w:left="6480" w:hanging="360"/>
+      </w:pPr>
+      <w:rPr>
+        <w:rFonts w:ascii="Wingdings" w:hAnsi="Wingdings" w:hint="default"/>
+      </w:rPr>
+    </w:lvl>
+  </w:abstractNum>
+  <w:abstractNum w:abstractNumId="2" w15:restartNumberingAfterBreak="0">
     <w:nsid w:val="291A0926"/>
     <w:multiLevelType w:val="hybridMultilevel"/>
     <w:tmpl w:val="2F9831CA"/>
@@ -1551,7 +3110,120 @@
       </w:rPr>
     </w:lvl>
   </w:abstractNum>
-  <w:abstractNum w:abstractNumId="1" w15:restartNumberingAfterBreak="0">
+  <w:abstractNum w:abstractNumId="3" w15:restartNumberingAfterBreak="0">
+    <w:nsid w:val="2E856654"/>
+    <w:multiLevelType w:val="hybridMultilevel"/>
+    <w:tmpl w:val="C8BC577C"/>
+    <w:lvl w:ilvl="0" w:tplc="04090001">
+      <w:start w:val="1"/>
+      <w:numFmt w:val="bullet"/>
+      <w:lvlText w:val=""/>
+      <w:lvlJc w:val="left"/>
+      <w:pPr>
+        <w:ind w:left="720" w:hanging="360"/>
+      </w:pPr>
+      <w:rPr>
+        <w:rFonts w:ascii="Symbol" w:hAnsi="Symbol" w:hint="default"/>
+      </w:rPr>
+    </w:lvl>
+    <w:lvl w:ilvl="1" w:tplc="04090003">
+      <w:start w:val="1"/>
+      <w:numFmt w:val="bullet"/>
+      <w:lvlText w:val="o"/>
+      <w:lvlJc w:val="left"/>
+      <w:pPr>
+        <w:ind w:left="1440" w:hanging="360"/>
+      </w:pPr>
+      <w:rPr>
+        <w:rFonts w:ascii="Courier New" w:hAnsi="Courier New" w:cs="Courier New" w:hint="default"/>
+      </w:rPr>
+    </w:lvl>
+    <w:lvl w:ilvl="2" w:tplc="04090005">
+      <w:start w:val="1"/>
+      <w:numFmt w:val="bullet"/>
+      <w:lvlText w:val=""/>
+      <w:lvlJc w:val="left"/>
+      <w:pPr>
+        <w:ind w:left="2160" w:hanging="360"/>
+      </w:pPr>
+      <w:rPr>
+        <w:rFonts w:ascii="Wingdings" w:hAnsi="Wingdings" w:hint="default"/>
+      </w:rPr>
+    </w:lvl>
+    <w:lvl w:ilvl="3" w:tplc="04090001" w:tentative="1">
+      <w:start w:val="1"/>
+      <w:numFmt w:val="bullet"/>
+      <w:lvlText w:val=""/>
+      <w:lvlJc w:val="left"/>
+      <w:pPr>
+        <w:ind w:left="2880" w:hanging="360"/>
+      </w:pPr>
+      <w:rPr>
+        <w:rFonts w:ascii="Symbol" w:hAnsi="Symbol" w:hint="default"/>
+      </w:rPr>
+    </w:lvl>
+    <w:lvl w:ilvl="4" w:tplc="04090003" w:tentative="1">
+      <w:start w:val="1"/>
+      <w:numFmt w:val="bullet"/>
+      <w:lvlText w:val="o"/>
+      <w:lvlJc w:val="left"/>
+      <w:pPr>
+        <w:ind w:left="3600" w:hanging="360"/>
+      </w:pPr>
+      <w:rPr>
+        <w:rFonts w:ascii="Courier New" w:hAnsi="Courier New" w:cs="Courier New" w:hint="default"/>
+      </w:rPr>
+    </w:lvl>
+    <w:lvl w:ilvl="5" w:tplc="04090005" w:tentative="1">
+      <w:start w:val="1"/>
+      <w:numFmt w:val="bullet"/>
+      <w:lvlText w:val=""/>
+      <w:lvlJc w:val="left"/>
+      <w:pPr>
+        <w:ind w:left="4320" w:hanging="360"/>
+      </w:pPr>
+      <w:rPr>
+        <w:rFonts w:ascii="Wingdings" w:hAnsi="Wingdings" w:hint="default"/>
+      </w:rPr>
+    </w:lvl>
+    <w:lvl w:ilvl="6" w:tplc="04090001" w:tentative="1">
+      <w:start w:val="1"/>
+      <w:numFmt w:val="bullet"/>
+      <w:lvlText w:val=""/>
+      <w:lvlJc w:val="left"/>
+      <w:pPr>
+        <w:ind w:left="5040" w:hanging="360"/>
+      </w:pPr>
+      <w:rPr>
+        <w:rFonts w:ascii="Symbol" w:hAnsi="Symbol" w:hint="default"/>
+      </w:rPr>
+    </w:lvl>
+    <w:lvl w:ilvl="7" w:tplc="04090003" w:tentative="1">
+      <w:start w:val="1"/>
+      <w:numFmt w:val="bullet"/>
+      <w:lvlText w:val="o"/>
+      <w:lvlJc w:val="left"/>
+      <w:pPr>
+        <w:ind w:left="5760" w:hanging="360"/>
+      </w:pPr>
+      <w:rPr>
+        <w:rFonts w:ascii="Courier New" w:hAnsi="Courier New" w:cs="Courier New" w:hint="default"/>
+      </w:rPr>
+    </w:lvl>
+    <w:lvl w:ilvl="8" w:tplc="04090005" w:tentative="1">
+      <w:start w:val="1"/>
+      <w:numFmt w:val="bullet"/>
+      <w:lvlText w:val=""/>
+      <w:lvlJc w:val="left"/>
+      <w:pPr>
+        <w:ind w:left="6480" w:hanging="360"/>
+      </w:pPr>
+      <w:rPr>
+        <w:rFonts w:ascii="Wingdings" w:hAnsi="Wingdings" w:hint="default"/>
+      </w:rPr>
+    </w:lvl>
+  </w:abstractNum>
+  <w:abstractNum w:abstractNumId="4" w15:restartNumberingAfterBreak="0">
     <w:nsid w:val="305E4BF2"/>
     <w:multiLevelType w:val="hybridMultilevel"/>
     <w:tmpl w:val="8F040016"/>
@@ -1664,7 +3336,7 @@
       </w:rPr>
     </w:lvl>
   </w:abstractNum>
-  <w:abstractNum w:abstractNumId="2" w15:restartNumberingAfterBreak="0">
+  <w:abstractNum w:abstractNumId="5" w15:restartNumberingAfterBreak="0">
     <w:nsid w:val="32F64455"/>
     <w:multiLevelType w:val="hybridMultilevel"/>
     <w:tmpl w:val="78CA40D2"/>
@@ -1777,7 +3449,7 @@
       </w:rPr>
     </w:lvl>
   </w:abstractNum>
-  <w:abstractNum w:abstractNumId="3" w15:restartNumberingAfterBreak="0">
+  <w:abstractNum w:abstractNumId="6" w15:restartNumberingAfterBreak="0">
     <w:nsid w:val="40483A83"/>
     <w:multiLevelType w:val="hybridMultilevel"/>
     <w:tmpl w:val="3B7A44E8"/>
@@ -1890,7 +3562,120 @@
       </w:rPr>
     </w:lvl>
   </w:abstractNum>
-  <w:abstractNum w:abstractNumId="4" w15:restartNumberingAfterBreak="0">
+  <w:abstractNum w:abstractNumId="7" w15:restartNumberingAfterBreak="0">
+    <w:nsid w:val="42770221"/>
+    <w:multiLevelType w:val="hybridMultilevel"/>
+    <w:tmpl w:val="B0D20840"/>
+    <w:lvl w:ilvl="0" w:tplc="04090001">
+      <w:start w:val="1"/>
+      <w:numFmt w:val="bullet"/>
+      <w:lvlText w:val=""/>
+      <w:lvlJc w:val="left"/>
+      <w:pPr>
+        <w:ind w:left="720" w:hanging="360"/>
+      </w:pPr>
+      <w:rPr>
+        <w:rFonts w:ascii="Symbol" w:hAnsi="Symbol" w:hint="default"/>
+      </w:rPr>
+    </w:lvl>
+    <w:lvl w:ilvl="1" w:tplc="04090003">
+      <w:start w:val="1"/>
+      <w:numFmt w:val="bullet"/>
+      <w:lvlText w:val="o"/>
+      <w:lvlJc w:val="left"/>
+      <w:pPr>
+        <w:ind w:left="1440" w:hanging="360"/>
+      </w:pPr>
+      <w:rPr>
+        <w:rFonts w:ascii="Courier New" w:hAnsi="Courier New" w:cs="Courier New" w:hint="default"/>
+      </w:rPr>
+    </w:lvl>
+    <w:lvl w:ilvl="2" w:tplc="04090005">
+      <w:start w:val="1"/>
+      <w:numFmt w:val="bullet"/>
+      <w:lvlText w:val=""/>
+      <w:lvlJc w:val="left"/>
+      <w:pPr>
+        <w:ind w:left="2160" w:hanging="360"/>
+      </w:pPr>
+      <w:rPr>
+        <w:rFonts w:ascii="Wingdings" w:hAnsi="Wingdings" w:hint="default"/>
+      </w:rPr>
+    </w:lvl>
+    <w:lvl w:ilvl="3" w:tplc="04090001">
+      <w:start w:val="1"/>
+      <w:numFmt w:val="bullet"/>
+      <w:lvlText w:val=""/>
+      <w:lvlJc w:val="left"/>
+      <w:pPr>
+        <w:ind w:left="2880" w:hanging="360"/>
+      </w:pPr>
+      <w:rPr>
+        <w:rFonts w:ascii="Symbol" w:hAnsi="Symbol" w:hint="default"/>
+      </w:rPr>
+    </w:lvl>
+    <w:lvl w:ilvl="4" w:tplc="04090003" w:tentative="1">
+      <w:start w:val="1"/>
+      <w:numFmt w:val="bullet"/>
+      <w:lvlText w:val="o"/>
+      <w:lvlJc w:val="left"/>
+      <w:pPr>
+        <w:ind w:left="3600" w:hanging="360"/>
+      </w:pPr>
+      <w:rPr>
+        <w:rFonts w:ascii="Courier New" w:hAnsi="Courier New" w:cs="Courier New" w:hint="default"/>
+      </w:rPr>
+    </w:lvl>
+    <w:lvl w:ilvl="5" w:tplc="04090005" w:tentative="1">
+      <w:start w:val="1"/>
+      <w:numFmt w:val="bullet"/>
+      <w:lvlText w:val=""/>
+      <w:lvlJc w:val="left"/>
+      <w:pPr>
+        <w:ind w:left="4320" w:hanging="360"/>
+      </w:pPr>
+      <w:rPr>
+        <w:rFonts w:ascii="Wingdings" w:hAnsi="Wingdings" w:hint="default"/>
+      </w:rPr>
+    </w:lvl>
+    <w:lvl w:ilvl="6" w:tplc="04090001" w:tentative="1">
+      <w:start w:val="1"/>
+      <w:numFmt w:val="bullet"/>
+      <w:lvlText w:val=""/>
+      <w:lvlJc w:val="left"/>
+      <w:pPr>
+        <w:ind w:left="5040" w:hanging="360"/>
+      </w:pPr>
+      <w:rPr>
+        <w:rFonts w:ascii="Symbol" w:hAnsi="Symbol" w:hint="default"/>
+      </w:rPr>
+    </w:lvl>
+    <w:lvl w:ilvl="7" w:tplc="04090003" w:tentative="1">
+      <w:start w:val="1"/>
+      <w:numFmt w:val="bullet"/>
+      <w:lvlText w:val="o"/>
+      <w:lvlJc w:val="left"/>
+      <w:pPr>
+        <w:ind w:left="5760" w:hanging="360"/>
+      </w:pPr>
+      <w:rPr>
+        <w:rFonts w:ascii="Courier New" w:hAnsi="Courier New" w:cs="Courier New" w:hint="default"/>
+      </w:rPr>
+    </w:lvl>
+    <w:lvl w:ilvl="8" w:tplc="04090005" w:tentative="1">
+      <w:start w:val="1"/>
+      <w:numFmt w:val="bullet"/>
+      <w:lvlText w:val=""/>
+      <w:lvlJc w:val="left"/>
+      <w:pPr>
+        <w:ind w:left="6480" w:hanging="360"/>
+      </w:pPr>
+      <w:rPr>
+        <w:rFonts w:ascii="Wingdings" w:hAnsi="Wingdings" w:hint="default"/>
+      </w:rPr>
+    </w:lvl>
+  </w:abstractNum>
+  <w:abstractNum w:abstractNumId="8" w15:restartNumberingAfterBreak="0">
     <w:nsid w:val="5B4C2A21"/>
     <w:multiLevelType w:val="hybridMultilevel"/>
     <w:tmpl w:val="D19E1582"/>
@@ -2003,7 +3788,7 @@
       </w:rPr>
     </w:lvl>
   </w:abstractNum>
-  <w:abstractNum w:abstractNumId="5" w15:restartNumberingAfterBreak="0">
+  <w:abstractNum w:abstractNumId="9" w15:restartNumberingAfterBreak="0">
     <w:nsid w:val="5B7C5D46"/>
     <w:multiLevelType w:val="hybridMultilevel"/>
     <w:tmpl w:val="035884CA"/>
@@ -2116,7 +3901,7 @@
       </w:rPr>
     </w:lvl>
   </w:abstractNum>
-  <w:abstractNum w:abstractNumId="6" w15:restartNumberingAfterBreak="0">
+  <w:abstractNum w:abstractNumId="10" w15:restartNumberingAfterBreak="0">
     <w:nsid w:val="6D517E6F"/>
     <w:multiLevelType w:val="hybridMultilevel"/>
     <w:tmpl w:val="5D1433A6"/>
@@ -2229,7 +4014,7 @@
       </w:rPr>
     </w:lvl>
   </w:abstractNum>
-  <w:abstractNum w:abstractNumId="7" w15:restartNumberingAfterBreak="0">
+  <w:abstractNum w:abstractNumId="11" w15:restartNumberingAfterBreak="0">
     <w:nsid w:val="70554DF5"/>
     <w:multiLevelType w:val="multilevel"/>
     <w:tmpl w:val="04090025"/>
@@ -2324,7 +4109,7 @@
       </w:pPr>
     </w:lvl>
   </w:abstractNum>
-  <w:abstractNum w:abstractNumId="8" w15:restartNumberingAfterBreak="0">
+  <w:abstractNum w:abstractNumId="12" w15:restartNumberingAfterBreak="0">
     <w:nsid w:val="75E408F9"/>
     <w:multiLevelType w:val="hybridMultilevel"/>
     <w:tmpl w:val="D018E2FE"/>
@@ -2438,31 +4223,43 @@
     </w:lvl>
   </w:abstractNum>
   <w:num w:numId="1">
+    <w:abstractNumId w:val="11"/>
+  </w:num>
+  <w:num w:numId="2">
+    <w:abstractNumId w:val="2"/>
+  </w:num>
+  <w:num w:numId="3">
+    <w:abstractNumId w:val="9"/>
+  </w:num>
+  <w:num w:numId="4">
+    <w:abstractNumId w:val="10"/>
+  </w:num>
+  <w:num w:numId="5">
+    <w:abstractNumId w:val="5"/>
+  </w:num>
+  <w:num w:numId="6">
+    <w:abstractNumId w:val="6"/>
+  </w:num>
+  <w:num w:numId="7">
+    <w:abstractNumId w:val="8"/>
+  </w:num>
+  <w:num w:numId="8">
+    <w:abstractNumId w:val="4"/>
+  </w:num>
+  <w:num w:numId="9">
+    <w:abstractNumId w:val="12"/>
+  </w:num>
+  <w:num w:numId="10">
+    <w:abstractNumId w:val="0"/>
+  </w:num>
+  <w:num w:numId="11">
     <w:abstractNumId w:val="7"/>
   </w:num>
-  <w:num w:numId="2">
-    <w:abstractNumId w:val="0"/>
-  </w:num>
-  <w:num w:numId="3">
-    <w:abstractNumId w:val="5"/>
-  </w:num>
-  <w:num w:numId="4">
-    <w:abstractNumId w:val="6"/>
-  </w:num>
-  <w:num w:numId="5">
-    <w:abstractNumId w:val="2"/>
-  </w:num>
-  <w:num w:numId="6">
+  <w:num w:numId="12">
     <w:abstractNumId w:val="3"/>
   </w:num>
-  <w:num w:numId="7">
-    <w:abstractNumId w:val="4"/>
-  </w:num>
-  <w:num w:numId="8">
+  <w:num w:numId="13">
     <w:abstractNumId w:val="1"/>
-  </w:num>
-  <w:num w:numId="9">
-    <w:abstractNumId w:val="8"/>
   </w:num>
 </w:numbering>
 </file>
@@ -2942,7 +4739,6 @@
     <w:next w:val="Normal"/>
     <w:link w:val="Heading4Char"/>
     <w:uiPriority w:val="9"/>
-    <w:semiHidden/>
     <w:unhideWhenUsed/>
     <w:qFormat/>
     <w:rsid w:val="008900EF"/>
@@ -3165,7 +4961,6 @@
     <w:basedOn w:val="DefaultParagraphFont"/>
     <w:link w:val="Heading4"/>
     <w:uiPriority w:val="9"/>
-    <w:semiHidden/>
     <w:rsid w:val="008900EF"/>
     <w:rPr>
       <w:rFonts w:asciiTheme="majorHAnsi" w:eastAsiaTheme="majorEastAsia" w:hAnsiTheme="majorHAnsi" w:cstheme="majorBidi"/>

</xml_diff>

<commit_message>
Add chpt 1 pg numbers
</commit_message>
<xml_diff>
--- a/handson_ml/Notes.docx
+++ b/handson_ml/Notes.docx
@@ -9,6 +9,9 @@
       <w:r>
         <w:t>The Machine Learning Landscape</w:t>
       </w:r>
+      <w:r>
+        <w:t xml:space="preserve"> [1]</w:t>
+      </w:r>
     </w:p>
     <w:p>
       <w:pPr>
@@ -16,6 +19,9 @@
       </w:pPr>
       <w:r>
         <w:t>Types of Machine Learning Systems</w:t>
+      </w:r>
+      <w:r>
+        <w:t xml:space="preserve"> [7]</w:t>
       </w:r>
     </w:p>
     <w:p>
@@ -473,6 +479,9 @@
       <w:r>
         <w:t>Main Challenges of Machine Learning</w:t>
       </w:r>
+      <w:r>
+        <w:t xml:space="preserve"> [23]</w:t>
+      </w:r>
     </w:p>
     <w:p>
       <w:pPr>
@@ -553,6 +562,9 @@
       <w:r>
         <w:t>Testing and Validation</w:t>
       </w:r>
+      <w:r>
+        <w:t xml:space="preserve"> [30]</w:t>
+      </w:r>
     </w:p>
     <w:p>
       <w:r>
@@ -718,6 +730,9 @@
       <w:r>
         <w:lastRenderedPageBreak/>
         <w:t>Exercises</w:t>
+      </w:r>
+      <w:r>
+        <w:t xml:space="preserve"> [33 – Sol 719]</w:t>
       </w:r>
     </w:p>
     <w:p>

</xml_diff>